<commit_message>
Taxonomic resolution calculations added
</commit_message>
<xml_diff>
--- a/nanopore.docx
+++ b/nanopore.docx
@@ -10,7 +10,7 @@
         <w:t xml:space="preserve">Nanopore_16S_rRNA_analysis</w:t>
       </w:r>
     </w:p>
-    <w:bookmarkStart w:id="42" w:name="analysing-nanopore-16s-rrna-sequences"/>
+    <w:bookmarkStart w:id="43" w:name="analysing-nanopore-16s-rrna-sequences"/>
     <w:p>
       <w:pPr>
         <w:pStyle w:val="Heading2"/>
@@ -1554,7 +1554,31 @@
         <w:rPr>
           <w:rStyle w:val="NormalTok"/>
         </w:rPr>
-        <w:t xml:space="preserve">)</w:t>
+        <w:t xml:space="preserve">) </w:t>
+      </w:r>
+      <w:r>
+        <w:rPr>
+          <w:rStyle w:val="SpecialCharTok"/>
+        </w:rPr>
+        <w:t xml:space="preserve">%&gt;%</w:t>
+      </w:r>
+      <w:r>
+        <w:rPr>
+          <w:rStyle w:val="NormalTok"/>
+        </w:rPr>
+        <w:t xml:space="preserve"> </w:t>
+      </w:r>
+      <w:r>
+        <w:rPr>
+          <w:rStyle w:val="FunctionTok"/>
+        </w:rPr>
+        <w:t xml:space="preserve">kable_styling</w:t>
+      </w:r>
+      <w:r>
+        <w:rPr>
+          <w:rStyle w:val="NormalTok"/>
+        </w:rPr>
+        <w:t xml:space="preserve">()</w:t>
       </w:r>
     </w:p>
     <w:tbl>
@@ -2569,7 +2593,31 @@
         <w:rPr>
           <w:rStyle w:val="NormalTok"/>
         </w:rPr>
-        <w:t xml:space="preserve">)</w:t>
+        <w:t xml:space="preserve">) </w:t>
+      </w:r>
+      <w:r>
+        <w:rPr>
+          <w:rStyle w:val="SpecialCharTok"/>
+        </w:rPr>
+        <w:t xml:space="preserve">%&gt;%</w:t>
+      </w:r>
+      <w:r>
+        <w:rPr>
+          <w:rStyle w:val="NormalTok"/>
+        </w:rPr>
+        <w:t xml:space="preserve"> </w:t>
+      </w:r>
+      <w:r>
+        <w:rPr>
+          <w:rStyle w:val="FunctionTok"/>
+        </w:rPr>
+        <w:t xml:space="preserve">kable_styling</w:t>
+      </w:r>
+      <w:r>
+        <w:rPr>
+          <w:rStyle w:val="NormalTok"/>
+        </w:rPr>
+        <w:t xml:space="preserve">()</w:t>
       </w:r>
     </w:p>
     <w:tbl>
@@ -5345,7 +5393,31 @@
         <w:rPr>
           <w:rStyle w:val="NormalTok"/>
         </w:rPr>
-        <w:t xml:space="preserve">)</w:t>
+        <w:t xml:space="preserve">) </w:t>
+      </w:r>
+      <w:r>
+        <w:rPr>
+          <w:rStyle w:val="SpecialCharTok"/>
+        </w:rPr>
+        <w:t xml:space="preserve">%&gt;%</w:t>
+      </w:r>
+      <w:r>
+        <w:rPr>
+          <w:rStyle w:val="NormalTok"/>
+        </w:rPr>
+        <w:t xml:space="preserve"> </w:t>
+      </w:r>
+      <w:r>
+        <w:rPr>
+          <w:rStyle w:val="FunctionTok"/>
+        </w:rPr>
+        <w:t xml:space="preserve">kable_styling</w:t>
+      </w:r>
+      <w:r>
+        <w:rPr>
+          <w:rStyle w:val="NormalTok"/>
+        </w:rPr>
+        <w:t xml:space="preserve">()</w:t>
       </w:r>
     </w:p>
     <w:tbl>
@@ -7188,7 +7260,31 @@
         <w:rPr>
           <w:rStyle w:val="NormalTok"/>
         </w:rPr>
-        <w:t xml:space="preserve">)</w:t>
+        <w:t xml:space="preserve">) </w:t>
+      </w:r>
+      <w:r>
+        <w:rPr>
+          <w:rStyle w:val="SpecialCharTok"/>
+        </w:rPr>
+        <w:t xml:space="preserve">%&gt;%</w:t>
+      </w:r>
+      <w:r>
+        <w:rPr>
+          <w:rStyle w:val="NormalTok"/>
+        </w:rPr>
+        <w:t xml:space="preserve"> </w:t>
+      </w:r>
+      <w:r>
+        <w:rPr>
+          <w:rStyle w:val="FunctionTok"/>
+        </w:rPr>
+        <w:t xml:space="preserve">kable_styling</w:t>
+      </w:r>
+      <w:r>
+        <w:rPr>
+          <w:rStyle w:val="NormalTok"/>
+        </w:rPr>
+        <w:t xml:space="preserve">()</w:t>
       </w:r>
     </w:p>
     <w:tbl>
@@ -8982,6 +9078,36 @@
         <w:rPr>
           <w:rStyle w:val="CommentTok"/>
         </w:rPr>
+        <w:t xml:space="preserve">#copying unmodified object</w:t>
+      </w:r>
+      <w:r>
+        <w:br/>
+      </w:r>
+      <w:r>
+        <w:rPr>
+          <w:rStyle w:val="NormalTok"/>
+        </w:rPr>
+        <w:t xml:space="preserve">tse_saliva </w:t>
+      </w:r>
+      <w:r>
+        <w:rPr>
+          <w:rStyle w:val="OtherTok"/>
+        </w:rPr>
+        <w:t xml:space="preserve">&lt;-</w:t>
+      </w:r>
+      <w:r>
+        <w:rPr>
+          <w:rStyle w:val="NormalTok"/>
+        </w:rPr>
+        <w:t xml:space="preserve"> saliva_vsearch</w:t>
+      </w:r>
+      <w:r>
+        <w:br/>
+      </w:r>
+      <w:r>
+        <w:rPr>
+          <w:rStyle w:val="CommentTok"/>
+        </w:rPr>
         <w:t xml:space="preserve">#calculate data dimentsions</w:t>
       </w:r>
       <w:r>
@@ -9983,7 +10109,31 @@
         <w:rPr>
           <w:rStyle w:val="NormalTok"/>
         </w:rPr>
-        <w:t xml:space="preserve">)</w:t>
+        <w:t xml:space="preserve">) </w:t>
+      </w:r>
+      <w:r>
+        <w:rPr>
+          <w:rStyle w:val="SpecialCharTok"/>
+        </w:rPr>
+        <w:t xml:space="preserve">%&gt;%</w:t>
+      </w:r>
+      <w:r>
+        <w:rPr>
+          <w:rStyle w:val="NormalTok"/>
+        </w:rPr>
+        <w:t xml:space="preserve"> </w:t>
+      </w:r>
+      <w:r>
+        <w:rPr>
+          <w:rStyle w:val="FunctionTok"/>
+        </w:rPr>
+        <w:t xml:space="preserve">kable_styling</w:t>
+      </w:r>
+      <w:r>
+        <w:rPr>
+          <w:rStyle w:val="NormalTok"/>
+        </w:rPr>
+        <w:t xml:space="preserve">()</w:t>
       </w:r>
     </w:p>
     <w:tbl>
@@ -11362,7 +11512,31 @@
         <w:rPr>
           <w:rStyle w:val="NormalTok"/>
         </w:rPr>
-        <w:t xml:space="preserve">)</w:t>
+        <w:t xml:space="preserve">) </w:t>
+      </w:r>
+      <w:r>
+        <w:rPr>
+          <w:rStyle w:val="SpecialCharTok"/>
+        </w:rPr>
+        <w:t xml:space="preserve">%&gt;%</w:t>
+      </w:r>
+      <w:r>
+        <w:rPr>
+          <w:rStyle w:val="NormalTok"/>
+        </w:rPr>
+        <w:t xml:space="preserve"> </w:t>
+      </w:r>
+      <w:r>
+        <w:rPr>
+          <w:rStyle w:val="FunctionTok"/>
+        </w:rPr>
+        <w:t xml:space="preserve">kable_styling</w:t>
+      </w:r>
+      <w:r>
+        <w:rPr>
+          <w:rStyle w:val="NormalTok"/>
+        </w:rPr>
+        <w:t xml:space="preserve">()</w:t>
       </w:r>
     </w:p>
     <w:tbl>
@@ -12723,7 +12897,725 @@
       </w:r>
     </w:p>
     <w:bookmarkEnd w:id="41"/>
+    <w:bookmarkStart w:id="42" w:name="Xf23c60293e712939e8ef9c37c9e9b29903f15da"/>
+    <w:p>
+      <w:pPr>
+        <w:pStyle w:val="Heading3"/>
+      </w:pPr>
+      <w:r>
+        <w:t xml:space="preserve">Taxonomic resolution of full length 16S rRNA sequencing</w:t>
+      </w:r>
+    </w:p>
+    <w:p>
+      <w:pPr>
+        <w:pStyle w:val="SourceCode"/>
+      </w:pPr>
+      <w:r>
+        <w:rPr>
+          <w:rStyle w:val="CommentTok"/>
+        </w:rPr>
+        <w:t xml:space="preserve">#tse object dimensions</w:t>
+      </w:r>
+      <w:r>
+        <w:br/>
+      </w:r>
+      <w:r>
+        <w:rPr>
+          <w:rStyle w:val="NormalTok"/>
+        </w:rPr>
+        <w:t xml:space="preserve">total </w:t>
+      </w:r>
+      <w:r>
+        <w:rPr>
+          <w:rStyle w:val="OtherTok"/>
+        </w:rPr>
+        <w:t xml:space="preserve">&lt;-</w:t>
+      </w:r>
+      <w:r>
+        <w:rPr>
+          <w:rStyle w:val="NormalTok"/>
+        </w:rPr>
+        <w:t xml:space="preserve"> </w:t>
+      </w:r>
+      <w:r>
+        <w:rPr>
+          <w:rStyle w:val="FunctionTok"/>
+        </w:rPr>
+        <w:t xml:space="preserve">dim</w:t>
+      </w:r>
+      <w:r>
+        <w:rPr>
+          <w:rStyle w:val="NormalTok"/>
+        </w:rPr>
+        <w:t xml:space="preserve">(tse_saliva)</w:t>
+      </w:r>
+      <w:r>
+        <w:br/>
+      </w:r>
+      <w:r>
+        <w:rPr>
+          <w:rStyle w:val="CommentTok"/>
+        </w:rPr>
+        <w:t xml:space="preserve">#calculate total number of empty results at Genus level</w:t>
+      </w:r>
+      <w:r>
+        <w:br/>
+      </w:r>
+      <w:r>
+        <w:rPr>
+          <w:rStyle w:val="NormalTok"/>
+        </w:rPr>
+        <w:t xml:space="preserve">l6 </w:t>
+      </w:r>
+      <w:r>
+        <w:rPr>
+          <w:rStyle w:val="OtherTok"/>
+        </w:rPr>
+        <w:t xml:space="preserve">&lt;-</w:t>
+      </w:r>
+      <w:r>
+        <w:rPr>
+          <w:rStyle w:val="NormalTok"/>
+        </w:rPr>
+        <w:t xml:space="preserve">  </w:t>
+      </w:r>
+      <w:r>
+        <w:rPr>
+          <w:rStyle w:val="DecValTok"/>
+        </w:rPr>
+        <w:t xml:space="preserve">1</w:t>
+      </w:r>
+      <w:r>
+        <w:rPr>
+          <w:rStyle w:val="SpecialCharTok"/>
+        </w:rPr>
+        <w:t xml:space="preserve">-</w:t>
+      </w:r>
+      <w:r>
+        <w:rPr>
+          <w:rStyle w:val="NormalTok"/>
+        </w:rPr>
+        <w:t xml:space="preserve"> (</w:t>
+      </w:r>
+      <w:r>
+        <w:rPr>
+          <w:rStyle w:val="FunctionTok"/>
+        </w:rPr>
+        <w:t xml:space="preserve">sum</w:t>
+      </w:r>
+      <w:r>
+        <w:rPr>
+          <w:rStyle w:val="NormalTok"/>
+        </w:rPr>
+        <w:t xml:space="preserve">(</w:t>
+      </w:r>
+      <w:r>
+        <w:rPr>
+          <w:rStyle w:val="FunctionTok"/>
+        </w:rPr>
+        <w:t xml:space="preserve">taxonomyRankEmpty</w:t>
+      </w:r>
+      <w:r>
+        <w:rPr>
+          <w:rStyle w:val="NormalTok"/>
+        </w:rPr>
+        <w:t xml:space="preserve">(tse_saliva, </w:t>
+      </w:r>
+      <w:r>
+        <w:rPr>
+          <w:rStyle w:val="AttributeTok"/>
+        </w:rPr>
+        <w:t xml:space="preserve">rank=</w:t>
+      </w:r>
+      <w:r>
+        <w:rPr>
+          <w:rStyle w:val="StringTok"/>
+        </w:rPr>
+        <w:t xml:space="preserve">"Genus"</w:t>
+      </w:r>
+      <w:r>
+        <w:rPr>
+          <w:rStyle w:val="NormalTok"/>
+        </w:rPr>
+        <w:t xml:space="preserve">))</w:t>
+      </w:r>
+      <w:r>
+        <w:rPr>
+          <w:rStyle w:val="SpecialCharTok"/>
+        </w:rPr>
+        <w:t xml:space="preserve">/</w:t>
+      </w:r>
+      <w:r>
+        <w:rPr>
+          <w:rStyle w:val="NormalTok"/>
+        </w:rPr>
+        <w:t xml:space="preserve">total[</w:t>
+      </w:r>
+      <w:r>
+        <w:rPr>
+          <w:rStyle w:val="DecValTok"/>
+        </w:rPr>
+        <w:t xml:space="preserve">1</w:t>
+      </w:r>
+      <w:r>
+        <w:rPr>
+          <w:rStyle w:val="NormalTok"/>
+        </w:rPr>
+        <w:t xml:space="preserve">])</w:t>
+      </w:r>
+      <w:r>
+        <w:br/>
+      </w:r>
+      <w:r>
+        <w:rPr>
+          <w:rStyle w:val="CommentTok"/>
+        </w:rPr>
+        <w:t xml:space="preserve">#percent of recognized</w:t>
+      </w:r>
+      <w:r>
+        <w:br/>
+      </w:r>
+      <w:r>
+        <w:rPr>
+          <w:rStyle w:val="CommentTok"/>
+        </w:rPr>
+        <w:t xml:space="preserve">#calculate total number of empty results at Species level</w:t>
+      </w:r>
+      <w:r>
+        <w:br/>
+      </w:r>
+      <w:r>
+        <w:rPr>
+          <w:rStyle w:val="NormalTok"/>
+        </w:rPr>
+        <w:t xml:space="preserve">l7 </w:t>
+      </w:r>
+      <w:r>
+        <w:rPr>
+          <w:rStyle w:val="OtherTok"/>
+        </w:rPr>
+        <w:t xml:space="preserve">&lt;-</w:t>
+      </w:r>
+      <w:r>
+        <w:rPr>
+          <w:rStyle w:val="NormalTok"/>
+        </w:rPr>
+        <w:t xml:space="preserve"> </w:t>
+      </w:r>
+      <w:r>
+        <w:rPr>
+          <w:rStyle w:val="DecValTok"/>
+        </w:rPr>
+        <w:t xml:space="preserve">1</w:t>
+      </w:r>
+      <w:r>
+        <w:rPr>
+          <w:rStyle w:val="SpecialCharTok"/>
+        </w:rPr>
+        <w:t xml:space="preserve">-</w:t>
+      </w:r>
+      <w:r>
+        <w:rPr>
+          <w:rStyle w:val="NormalTok"/>
+        </w:rPr>
+        <w:t xml:space="preserve"> (</w:t>
+      </w:r>
+      <w:r>
+        <w:rPr>
+          <w:rStyle w:val="FunctionTok"/>
+        </w:rPr>
+        <w:t xml:space="preserve">sum</w:t>
+      </w:r>
+      <w:r>
+        <w:rPr>
+          <w:rStyle w:val="NormalTok"/>
+        </w:rPr>
+        <w:t xml:space="preserve">(</w:t>
+      </w:r>
+      <w:r>
+        <w:rPr>
+          <w:rStyle w:val="FunctionTok"/>
+        </w:rPr>
+        <w:t xml:space="preserve">taxonomyRankEmpty</w:t>
+      </w:r>
+      <w:r>
+        <w:rPr>
+          <w:rStyle w:val="NormalTok"/>
+        </w:rPr>
+        <w:t xml:space="preserve">(tse_saliva, </w:t>
+      </w:r>
+      <w:r>
+        <w:rPr>
+          <w:rStyle w:val="AttributeTok"/>
+        </w:rPr>
+        <w:t xml:space="preserve">rank=</w:t>
+      </w:r>
+      <w:r>
+        <w:rPr>
+          <w:rStyle w:val="StringTok"/>
+        </w:rPr>
+        <w:t xml:space="preserve">"Species"</w:t>
+      </w:r>
+      <w:r>
+        <w:rPr>
+          <w:rStyle w:val="NormalTok"/>
+        </w:rPr>
+        <w:t xml:space="preserve">))</w:t>
+      </w:r>
+      <w:r>
+        <w:rPr>
+          <w:rStyle w:val="SpecialCharTok"/>
+        </w:rPr>
+        <w:t xml:space="preserve">/</w:t>
+      </w:r>
+      <w:r>
+        <w:rPr>
+          <w:rStyle w:val="NormalTok"/>
+        </w:rPr>
+        <w:t xml:space="preserve">total[</w:t>
+      </w:r>
+      <w:r>
+        <w:rPr>
+          <w:rStyle w:val="DecValTok"/>
+        </w:rPr>
+        <w:t xml:space="preserve">1</w:t>
+      </w:r>
+      <w:r>
+        <w:rPr>
+          <w:rStyle w:val="NormalTok"/>
+        </w:rPr>
+        <w:t xml:space="preserve">])</w:t>
+      </w:r>
+      <w:r>
+        <w:br/>
+      </w:r>
+      <w:r>
+        <w:rPr>
+          <w:rStyle w:val="CommentTok"/>
+        </w:rPr>
+        <w:t xml:space="preserve">#calculate total number of empty results at Phylum level</w:t>
+      </w:r>
+      <w:r>
+        <w:br/>
+      </w:r>
+      <w:r>
+        <w:rPr>
+          <w:rStyle w:val="NormalTok"/>
+        </w:rPr>
+        <w:t xml:space="preserve">l2 </w:t>
+      </w:r>
+      <w:r>
+        <w:rPr>
+          <w:rStyle w:val="OtherTok"/>
+        </w:rPr>
+        <w:t xml:space="preserve">&lt;-</w:t>
+      </w:r>
+      <w:r>
+        <w:rPr>
+          <w:rStyle w:val="NormalTok"/>
+        </w:rPr>
+        <w:t xml:space="preserve"> </w:t>
+      </w:r>
+      <w:r>
+        <w:rPr>
+          <w:rStyle w:val="DecValTok"/>
+        </w:rPr>
+        <w:t xml:space="preserve">1</w:t>
+      </w:r>
+      <w:r>
+        <w:rPr>
+          <w:rStyle w:val="NormalTok"/>
+        </w:rPr>
+        <w:t xml:space="preserve"> </w:t>
+      </w:r>
+      <w:r>
+        <w:rPr>
+          <w:rStyle w:val="SpecialCharTok"/>
+        </w:rPr>
+        <w:t xml:space="preserve">-</w:t>
+      </w:r>
+      <w:r>
+        <w:rPr>
+          <w:rStyle w:val="NormalTok"/>
+        </w:rPr>
+        <w:t xml:space="preserve"> (</w:t>
+      </w:r>
+      <w:r>
+        <w:rPr>
+          <w:rStyle w:val="FunctionTok"/>
+        </w:rPr>
+        <w:t xml:space="preserve">sum</w:t>
+      </w:r>
+      <w:r>
+        <w:rPr>
+          <w:rStyle w:val="NormalTok"/>
+        </w:rPr>
+        <w:t xml:space="preserve">(</w:t>
+      </w:r>
+      <w:r>
+        <w:rPr>
+          <w:rStyle w:val="FunctionTok"/>
+        </w:rPr>
+        <w:t xml:space="preserve">taxonomyRankEmpty</w:t>
+      </w:r>
+      <w:r>
+        <w:rPr>
+          <w:rStyle w:val="NormalTok"/>
+        </w:rPr>
+        <w:t xml:space="preserve">(tse_saliva, </w:t>
+      </w:r>
+      <w:r>
+        <w:rPr>
+          <w:rStyle w:val="AttributeTok"/>
+        </w:rPr>
+        <w:t xml:space="preserve">rank=</w:t>
+      </w:r>
+      <w:r>
+        <w:rPr>
+          <w:rStyle w:val="StringTok"/>
+        </w:rPr>
+        <w:t xml:space="preserve">"Phylum"</w:t>
+      </w:r>
+      <w:r>
+        <w:rPr>
+          <w:rStyle w:val="NormalTok"/>
+        </w:rPr>
+        <w:t xml:space="preserve">))</w:t>
+      </w:r>
+      <w:r>
+        <w:rPr>
+          <w:rStyle w:val="SpecialCharTok"/>
+        </w:rPr>
+        <w:t xml:space="preserve">/</w:t>
+      </w:r>
+      <w:r>
+        <w:rPr>
+          <w:rStyle w:val="NormalTok"/>
+        </w:rPr>
+        <w:t xml:space="preserve">total[</w:t>
+      </w:r>
+      <w:r>
+        <w:rPr>
+          <w:rStyle w:val="DecValTok"/>
+        </w:rPr>
+        <w:t xml:space="preserve">1</w:t>
+      </w:r>
+      <w:r>
+        <w:rPr>
+          <w:rStyle w:val="NormalTok"/>
+        </w:rPr>
+        <w:t xml:space="preserve">])</w:t>
+      </w:r>
+      <w:r>
+        <w:br/>
+      </w:r>
+      <w:r>
+        <w:rPr>
+          <w:rStyle w:val="CommentTok"/>
+        </w:rPr>
+        <w:t xml:space="preserve">#table</w:t>
+      </w:r>
+      <w:r>
+        <w:br/>
+      </w:r>
+      <w:r>
+        <w:rPr>
+          <w:rStyle w:val="NormalTok"/>
+        </w:rPr>
+        <w:t xml:space="preserve">tax_level </w:t>
+      </w:r>
+      <w:r>
+        <w:rPr>
+          <w:rStyle w:val="OtherTok"/>
+        </w:rPr>
+        <w:t xml:space="preserve">&lt;-</w:t>
+      </w:r>
+      <w:r>
+        <w:rPr>
+          <w:rStyle w:val="NormalTok"/>
+        </w:rPr>
+        <w:t xml:space="preserve"> </w:t>
+      </w:r>
+      <w:r>
+        <w:rPr>
+          <w:rStyle w:val="FunctionTok"/>
+        </w:rPr>
+        <w:t xml:space="preserve">c</w:t>
+      </w:r>
+      <w:r>
+        <w:rPr>
+          <w:rStyle w:val="NormalTok"/>
+        </w:rPr>
+        <w:t xml:space="preserve">(</w:t>
+      </w:r>
+      <w:r>
+        <w:rPr>
+          <w:rStyle w:val="StringTok"/>
+        </w:rPr>
+        <w:t xml:space="preserve">"Phylum"</w:t>
+      </w:r>
+      <w:r>
+        <w:rPr>
+          <w:rStyle w:val="NormalTok"/>
+        </w:rPr>
+        <w:t xml:space="preserve">, </w:t>
+      </w:r>
+      <w:r>
+        <w:rPr>
+          <w:rStyle w:val="StringTok"/>
+        </w:rPr>
+        <w:t xml:space="preserve">"Genus"</w:t>
+      </w:r>
+      <w:r>
+        <w:rPr>
+          <w:rStyle w:val="NormalTok"/>
+        </w:rPr>
+        <w:t xml:space="preserve">, </w:t>
+      </w:r>
+      <w:r>
+        <w:rPr>
+          <w:rStyle w:val="StringTok"/>
+        </w:rPr>
+        <w:t xml:space="preserve">"Species"</w:t>
+      </w:r>
+      <w:r>
+        <w:rPr>
+          <w:rStyle w:val="NormalTok"/>
+        </w:rPr>
+        <w:t xml:space="preserve">)</w:t>
+      </w:r>
+      <w:r>
+        <w:br/>
+      </w:r>
+      <w:r>
+        <w:rPr>
+          <w:rStyle w:val="NormalTok"/>
+        </w:rPr>
+        <w:t xml:space="preserve">recognised </w:t>
+      </w:r>
+      <w:r>
+        <w:rPr>
+          <w:rStyle w:val="OtherTok"/>
+        </w:rPr>
+        <w:t xml:space="preserve">&lt;-</w:t>
+      </w:r>
+      <w:r>
+        <w:rPr>
+          <w:rStyle w:val="NormalTok"/>
+        </w:rPr>
+        <w:t xml:space="preserve"> </w:t>
+      </w:r>
+      <w:r>
+        <w:rPr>
+          <w:rStyle w:val="FunctionTok"/>
+        </w:rPr>
+        <w:t xml:space="preserve">c</w:t>
+      </w:r>
+      <w:r>
+        <w:rPr>
+          <w:rStyle w:val="NormalTok"/>
+        </w:rPr>
+        <w:t xml:space="preserve">(l2,l6,l7)</w:t>
+      </w:r>
+      <w:r>
+        <w:br/>
+      </w:r>
+      <w:r>
+        <w:rPr>
+          <w:rStyle w:val="FunctionTok"/>
+        </w:rPr>
+        <w:t xml:space="preserve">kable</w:t>
+      </w:r>
+      <w:r>
+        <w:rPr>
+          <w:rStyle w:val="NormalTok"/>
+        </w:rPr>
+        <w:t xml:space="preserve">(</w:t>
+      </w:r>
+      <w:r>
+        <w:rPr>
+          <w:rStyle w:val="FunctionTok"/>
+        </w:rPr>
+        <w:t xml:space="preserve">data.frame</w:t>
+      </w:r>
+      <w:r>
+        <w:rPr>
+          <w:rStyle w:val="NormalTok"/>
+        </w:rPr>
+        <w:t xml:space="preserve">(tax_level,recognised), </w:t>
+      </w:r>
+      <w:r>
+        <w:rPr>
+          <w:rStyle w:val="AttributeTok"/>
+        </w:rPr>
+        <w:t xml:space="preserve">digits=</w:t>
+      </w:r>
+      <w:r>
+        <w:rPr>
+          <w:rStyle w:val="DecValTok"/>
+        </w:rPr>
+        <w:t xml:space="preserve">3</w:t>
+      </w:r>
+      <w:r>
+        <w:rPr>
+          <w:rStyle w:val="NormalTok"/>
+        </w:rPr>
+        <w:t xml:space="preserve">) </w:t>
+      </w:r>
+      <w:r>
+        <w:rPr>
+          <w:rStyle w:val="SpecialCharTok"/>
+        </w:rPr>
+        <w:t xml:space="preserve">%&gt;%</w:t>
+      </w:r>
+      <w:r>
+        <w:rPr>
+          <w:rStyle w:val="NormalTok"/>
+        </w:rPr>
+        <w:t xml:space="preserve"> </w:t>
+      </w:r>
+      <w:r>
+        <w:rPr>
+          <w:rStyle w:val="FunctionTok"/>
+        </w:rPr>
+        <w:t xml:space="preserve">kable_styling</w:t>
+      </w:r>
+      <w:r>
+        <w:rPr>
+          <w:rStyle w:val="NormalTok"/>
+        </w:rPr>
+        <w:t xml:space="preserve">()</w:t>
+      </w:r>
+    </w:p>
+    <w:tbl>
+      <w:tblPr>
+        <w:tblStyle w:val="Table"/>
+        <w:tblW w:type="auto" w:w="0"/>
+        <w:tblLook w:firstRow="1" w:lastRow="0" w:firstColumn="0" w:lastColumn="0" w:noHBand="0" w:noVBand="0" w:val="0020"/>
+        <w:jc w:val="start"/>
+      </w:tblPr>
+      <w:tblGrid>
+        <w:gridCol w:w="3960"/>
+        <w:gridCol w:w="3960"/>
+      </w:tblGrid>
+      <w:tr>
+        <w:trPr>
+          <w:tblHeader w:val="true"/>
+        </w:trPr>
+        <w:tc>
+          <w:tcPr/>
+          <w:p>
+            <w:pPr>
+              <w:pStyle w:val="Compact"/>
+              <w:jc w:val="left"/>
+            </w:pPr>
+            <w:r>
+              <w:t xml:space="preserve">tax_level</w:t>
+            </w:r>
+          </w:p>
+        </w:tc>
+        <w:tc>
+          <w:tcPr/>
+          <w:p>
+            <w:pPr>
+              <w:pStyle w:val="Compact"/>
+              <w:jc w:val="right"/>
+            </w:pPr>
+            <w:r>
+              <w:t xml:space="preserve">recognised</w:t>
+            </w:r>
+          </w:p>
+        </w:tc>
+      </w:tr>
+      <w:tr>
+        <w:tc>
+          <w:tcPr/>
+          <w:p>
+            <w:pPr>
+              <w:pStyle w:val="Compact"/>
+              <w:jc w:val="left"/>
+            </w:pPr>
+            <w:r>
+              <w:t xml:space="preserve">Phylum</w:t>
+            </w:r>
+          </w:p>
+        </w:tc>
+        <w:tc>
+          <w:tcPr/>
+          <w:p>
+            <w:pPr>
+              <w:pStyle w:val="Compact"/>
+              <w:jc w:val="right"/>
+            </w:pPr>
+            <w:r>
+              <w:t xml:space="preserve">0.805</w:t>
+            </w:r>
+          </w:p>
+        </w:tc>
+      </w:tr>
+      <w:tr>
+        <w:tc>
+          <w:tcPr/>
+          <w:p>
+            <w:pPr>
+              <w:pStyle w:val="Compact"/>
+              <w:jc w:val="left"/>
+            </w:pPr>
+            <w:r>
+              <w:t xml:space="preserve">Genus</w:t>
+            </w:r>
+          </w:p>
+        </w:tc>
+        <w:tc>
+          <w:tcPr/>
+          <w:p>
+            <w:pPr>
+              <w:pStyle w:val="Compact"/>
+              <w:jc w:val="right"/>
+            </w:pPr>
+            <w:r>
+              <w:t xml:space="preserve">0.802</w:t>
+            </w:r>
+          </w:p>
+        </w:tc>
+      </w:tr>
+      <w:tr>
+        <w:tc>
+          <w:tcPr/>
+          <w:p>
+            <w:pPr>
+              <w:pStyle w:val="Compact"/>
+              <w:jc w:val="left"/>
+            </w:pPr>
+            <w:r>
+              <w:t xml:space="preserve">Species</w:t>
+            </w:r>
+          </w:p>
+        </w:tc>
+        <w:tc>
+          <w:tcPr/>
+          <w:p>
+            <w:pPr>
+              <w:pStyle w:val="Compact"/>
+              <w:jc w:val="right"/>
+            </w:pPr>
+            <w:r>
+              <w:t xml:space="preserve">0.476</w:t>
+            </w:r>
+          </w:p>
+        </w:tc>
+      </w:tr>
+    </w:tbl>
+    <w:p>
+      <w:pPr>
+        <w:pStyle w:val="BodyText"/>
+      </w:pPr>
+      <w:r>
+        <w:t xml:space="preserve">80 % of otus are recognized at genus level and 47,6 % at species level. It also seems that 20 % of results are either non-bacterial or unknown origin.</w:t>
+      </w:r>
+    </w:p>
     <w:bookmarkEnd w:id="42"/>
+    <w:bookmarkEnd w:id="43"/>
     <w:sectPr/>
   </w:body>
 </w:document>

</xml_diff>